<commit_message>
added 1 essay and 4 5 lectures
</commit_message>
<xml_diff>
--- a/Лекции_кратко.docx
+++ b/Лекции_кратко.docx
@@ -837,6 +837,11 @@
     </w:p>
     <w:p/>
     <w:p>
+      <w:pPr>
+        <w:rPr>
+          <w:rFonts w:cs="Segoe UI Symbol"/>
+        </w:rPr>
+      </w:pPr>
       <w:r>
         <w:t>Этот анализ стал основой для понимания моделей кодирования данных и статистической информации, отражая важные теоретические концепции, применимые в практической информатике.</w:t>
       </w:r>
@@ -845,6 +850,680 @@
           <w:rFonts w:ascii="Segoe UI Symbol" w:hAnsi="Segoe UI Symbol" w:cs="Segoe UI Symbol"/>
         </w:rPr>
         <w:t>⁩</w:t>
+      </w:r>
+    </w:p>
+    <w:p>
+      <w:pPr>
+        <w:rPr>
+          <w:rFonts w:cs="Segoe UI Symbol"/>
+        </w:rPr>
+      </w:pPr>
+    </w:p>
+    <w:p>
+      <w:pPr>
+        <w:rPr>
+          <w:rFonts w:cs="Segoe UI Symbol"/>
+          <w:sz w:val="32"/>
+          <w:szCs w:val="32"/>
+        </w:rPr>
+      </w:pPr>
+      <w:r>
+        <w:rPr>
+          <w:rFonts w:cs="Segoe UI Symbol"/>
+          <w:sz w:val="32"/>
+          <w:szCs w:val="32"/>
+        </w:rPr>
+        <w:t xml:space="preserve">Лекция </w:t>
+      </w:r>
+      <w:r>
+        <w:rPr>
+          <w:rFonts w:cs="Segoe UI Symbol"/>
+          <w:sz w:val="32"/>
+          <w:szCs w:val="32"/>
+        </w:rPr>
+        <w:t>4</w:t>
+      </w:r>
+    </w:p>
+    <w:p>
+      <w:r>
+        <w:rPr>
+          <w:rFonts w:ascii="Segoe UI Symbol" w:hAnsi="Segoe UI Symbol" w:cs="Segoe UI Symbol"/>
+        </w:rPr>
+        <w:t>⁨</w:t>
+      </w:r>
+      <w:r>
+        <w:t>1. Введение в символьное кодирование</w:t>
+      </w:r>
+    </w:p>
+    <w:p>
+      <w:r>
+        <w:t xml:space="preserve">   - Основные понятия:</w:t>
+      </w:r>
+    </w:p>
+    <w:p>
+      <w:r>
+        <w:t xml:space="preserve">     - Источник информации и множество X с мощностью m.</w:t>
+      </w:r>
+    </w:p>
+    <w:p>
+      <w:r>
+        <w:t xml:space="preserve">     - Кодирование точек в двоичных или </w:t>
+      </w:r>
+      <w:proofErr w:type="spellStart"/>
+      <w:r>
+        <w:t>куичных</w:t>
+      </w:r>
+      <w:proofErr w:type="spellEnd"/>
+      <w:r>
+        <w:t xml:space="preserve"> блоках.</w:t>
+      </w:r>
+    </w:p>
+    <w:p>
+      <w:r>
+        <w:t xml:space="preserve">   - Определение кодового слова: W1, W2 и т.д.</w:t>
+      </w:r>
+    </w:p>
+    <w:p>
+      <w:r>
+        <w:t xml:space="preserve">   - Характеристики кодовых слов: длина L и вероятности P-</w:t>
+      </w:r>
+      <w:proofErr w:type="spellStart"/>
+      <w:r>
+        <w:t>житая</w:t>
+      </w:r>
+      <w:proofErr w:type="spellEnd"/>
+      <w:r>
+        <w:t>.</w:t>
+      </w:r>
+    </w:p>
+    <w:p/>
+    <w:p>
+      <w:r>
+        <w:t>2. Энтропия и экономия при кодировании</w:t>
+      </w:r>
+    </w:p>
+    <w:p>
+      <w:r>
+        <w:t xml:space="preserve">   - Формула для расчета количества битов: логарифм по основанию 2 от m.</w:t>
+      </w:r>
+    </w:p>
+    <w:p>
+      <w:r>
+        <w:t xml:space="preserve">   - Определение энтропии: H(X) = -</w:t>
+      </w:r>
+      <w:proofErr w:type="gramStart"/>
+      <w:r>
+        <w:t>Σ(</w:t>
+      </w:r>
+      <w:proofErr w:type="gramEnd"/>
+      <w:r>
+        <w:t>P-</w:t>
+      </w:r>
+      <w:proofErr w:type="spellStart"/>
+      <w:r>
+        <w:t>житая</w:t>
+      </w:r>
+      <w:proofErr w:type="spellEnd"/>
+      <w:r>
+        <w:t xml:space="preserve"> * логарифм(P-</w:t>
+      </w:r>
+      <w:proofErr w:type="spellStart"/>
+      <w:r>
+        <w:t>житая</w:t>
+      </w:r>
+      <w:proofErr w:type="spellEnd"/>
+      <w:r>
+        <w:t>)).</w:t>
+      </w:r>
+    </w:p>
+    <w:p>
+      <w:r>
+        <w:t xml:space="preserve">   - Влияние вероятностей на длину кодового слова и возможность экономии.</w:t>
+      </w:r>
+    </w:p>
+    <w:p/>
+    <w:p>
+      <w:r>
+        <w:t>3. Проблема однозначного декодирования</w:t>
+      </w:r>
+    </w:p>
+    <w:p>
+      <w:r>
+        <w:t xml:space="preserve">   - Необходимость однозначного декодирования при конкатенации слов.</w:t>
+      </w:r>
+    </w:p>
+    <w:p>
+      <w:r>
+        <w:t xml:space="preserve">   - Определение условий однозначного декодирования.</w:t>
+      </w:r>
+    </w:p>
+    <w:p/>
+    <w:p>
+      <w:r>
+        <w:t>4. Неравенство Крафта</w:t>
+      </w:r>
+    </w:p>
+    <w:p>
+      <w:r>
+        <w:t xml:space="preserve">   - Условия, необходимые для существования однозначного декодируемого кода.</w:t>
+      </w:r>
+    </w:p>
+    <w:p>
+      <w:r>
+        <w:t xml:space="preserve">   - Формулировка неравенства Крафта: Σ(2^(-l-</w:t>
+      </w:r>
+      <w:proofErr w:type="spellStart"/>
+      <w:r>
+        <w:t>житая</w:t>
+      </w:r>
+      <w:proofErr w:type="spellEnd"/>
+      <w:r>
+        <w:t>)) ≤ 1.</w:t>
+      </w:r>
+    </w:p>
+    <w:p/>
+    <w:p>
+      <w:r>
+        <w:t>5. Префиксные коды</w:t>
+      </w:r>
+    </w:p>
+    <w:p>
+      <w:r>
+        <w:t xml:space="preserve">   - Определение префиксного кода: никакое кодовое слово не является префиксом другого.</w:t>
+      </w:r>
+    </w:p>
+    <w:p>
+      <w:r>
+        <w:t xml:space="preserve">   - Связь свойства </w:t>
+      </w:r>
+      <w:proofErr w:type="spellStart"/>
+      <w:r>
+        <w:t>префиксности</w:t>
+      </w:r>
+      <w:proofErr w:type="spellEnd"/>
+      <w:r>
+        <w:t xml:space="preserve"> с однозначным декодированием.</w:t>
+      </w:r>
+    </w:p>
+    <w:p/>
+    <w:p>
+      <w:r>
+        <w:t>6. Двоичные деревья поиска в кодировании</w:t>
+      </w:r>
+    </w:p>
+    <w:p>
+      <w:r>
+        <w:t xml:space="preserve">   - Представление кодовых слов в виде двоичного дерева.</w:t>
+      </w:r>
+    </w:p>
+    <w:p>
+      <w:r>
+        <w:t xml:space="preserve">   - Принцип работы с деревьями и декодирование с помощью деревьев.</w:t>
+      </w:r>
+    </w:p>
+    <w:p/>
+    <w:p>
+      <w:r>
+        <w:t>7. Теоремы кодирования для источника</w:t>
+      </w:r>
+    </w:p>
+    <w:p>
+      <w:r>
+        <w:t xml:space="preserve">   - Определение средней длины кодового слова.</w:t>
+      </w:r>
+    </w:p>
+    <w:p>
+      <w:r>
+        <w:t xml:space="preserve">   - Связь средней длины с энтропией: L ≥ H(X) и L ≤ H(X) + 1.</w:t>
+      </w:r>
+    </w:p>
+    <w:p/>
+    <w:p>
+      <w:r>
+        <w:t>8. Алгоритм Хаффмана</w:t>
+      </w:r>
+    </w:p>
+    <w:p>
+      <w:r>
+        <w:t xml:space="preserve">   - Метод построения оптимального двоичного дерева.</w:t>
+      </w:r>
+    </w:p>
+    <w:p>
+      <w:r>
+        <w:t xml:space="preserve">   - Основные шаги алгоритма:</w:t>
+      </w:r>
+    </w:p>
+    <w:p>
+      <w:r>
+        <w:t xml:space="preserve">     - Сортировка вероятностей.</w:t>
+      </w:r>
+    </w:p>
+    <w:p>
+      <w:r>
+        <w:t xml:space="preserve">     - Объединение двух наименьших вероятностей.</w:t>
+      </w:r>
+    </w:p>
+    <w:p>
+      <w:r>
+        <w:t xml:space="preserve">     - Постепенное создание дерева до тех пор, пока не останется одна вершина.</w:t>
+      </w:r>
+    </w:p>
+    <w:p>
+      <w:r>
+        <w:lastRenderedPageBreak/>
+        <w:t xml:space="preserve">   - Примеры применения алгоритма на наборе вероятностей.</w:t>
+      </w:r>
+    </w:p>
+    <w:p/>
+    <w:p>
+      <w:r>
+        <w:t>9. Вариативность в кодировании</w:t>
+      </w:r>
+    </w:p>
+    <w:p>
+      <w:r>
+        <w:t xml:space="preserve">   - Как выбор между несколькими равными вероятностями влияет на код.</w:t>
+      </w:r>
+    </w:p>
+    <w:p>
+      <w:r>
+        <w:t xml:space="preserve">   - Необходимость договоренности о порядке выбора вероятностей для однозначного результата.</w:t>
+      </w:r>
+    </w:p>
+    <w:p/>
+    <w:p>
+      <w:r>
+        <w:t>10. Проблемы при кодировании с малым алфавитом</w:t>
+      </w:r>
+    </w:p>
+    <w:p>
+      <w:r>
+        <w:t xml:space="preserve">   - Механизм сжатия текста.</w:t>
+      </w:r>
+    </w:p>
+    <w:p>
+      <w:r>
+        <w:t xml:space="preserve">   - Эмпирическое измерение вероятностей букв и комбинаций.</w:t>
+      </w:r>
+    </w:p>
+    <w:p>
+      <w:r>
+        <w:t xml:space="preserve">   - Зависимость успеха алгоритма Хаффмана от статистической модели источника.</w:t>
+      </w:r>
+    </w:p>
+    <w:p/>
+    <w:p>
+      <w:r>
+        <w:t>11. Заключение</w:t>
+      </w:r>
+    </w:p>
+    <w:p>
+      <w:r>
+        <w:t xml:space="preserve">   - Подводя итог, сценарии успешного применения кода Хаффмана.</w:t>
+      </w:r>
+    </w:p>
+    <w:p>
+      <w:pPr>
+        <w:rPr>
+          <w:rFonts w:cs="Segoe UI Symbol"/>
+        </w:rPr>
+      </w:pPr>
+      <w:r>
+        <w:t xml:space="preserve">   - Значение эмпирических данных для построения эффективных кодов.</w:t>
+      </w:r>
+      <w:r>
+        <w:rPr>
+          <w:rFonts w:ascii="Segoe UI Symbol" w:hAnsi="Segoe UI Symbol" w:cs="Segoe UI Symbol"/>
+        </w:rPr>
+        <w:t>⁩</w:t>
+      </w:r>
+    </w:p>
+    <w:p>
+      <w:pPr>
+        <w:rPr>
+          <w:rFonts w:cs="Segoe UI Symbol"/>
+        </w:rPr>
+      </w:pPr>
+    </w:p>
+    <w:p>
+      <w:pPr>
+        <w:rPr>
+          <w:rFonts w:cs="Segoe UI Symbol"/>
+          <w:sz w:val="32"/>
+          <w:szCs w:val="32"/>
+        </w:rPr>
+      </w:pPr>
+      <w:r>
+        <w:rPr>
+          <w:rFonts w:cs="Segoe UI Symbol"/>
+          <w:sz w:val="32"/>
+          <w:szCs w:val="32"/>
+        </w:rPr>
+        <w:t xml:space="preserve">Лекция </w:t>
+      </w:r>
+      <w:r>
+        <w:rPr>
+          <w:rFonts w:cs="Segoe UI Symbol"/>
+          <w:sz w:val="32"/>
+          <w:szCs w:val="32"/>
+        </w:rPr>
+        <w:t>5</w:t>
+      </w:r>
+    </w:p>
+    <w:p>
+      <w:r>
+        <w:rPr>
+          <w:rFonts w:ascii="Segoe UI Symbol" w:hAnsi="Segoe UI Symbol" w:cs="Segoe UI Symbol"/>
+        </w:rPr>
+        <w:t>⁨</w:t>
+      </w:r>
+      <w:r>
+        <w:t xml:space="preserve">1. Введение в </w:t>
+      </w:r>
+      <w:proofErr w:type="spellStart"/>
+      <w:r>
+        <w:t>Хаффмановское</w:t>
+      </w:r>
+      <w:proofErr w:type="spellEnd"/>
+      <w:r>
+        <w:t xml:space="preserve"> кодирование</w:t>
+      </w:r>
+    </w:p>
+    <w:p>
+      <w:r>
+        <w:t xml:space="preserve">   - Описание: Кодирование с использованием большого алфавита, состоящего из M букв с вероятностями P1, P2 и так далее.</w:t>
+      </w:r>
+    </w:p>
+    <w:p>
+      <w:r>
+        <w:t xml:space="preserve">   - Цель</w:t>
+      </w:r>
+      <w:proofErr w:type="gramStart"/>
+      <w:r>
+        <w:t>: Кодировать</w:t>
+      </w:r>
+      <w:proofErr w:type="gramEnd"/>
+      <w:r>
+        <w:t xml:space="preserve"> сообщение в двоичное представление.</w:t>
+      </w:r>
+    </w:p>
+    <w:p>
+      <w:r>
+        <w:t xml:space="preserve">   - Ключевое свойство: Каждой букве соответствует кодовое слово фиксированной длины.</w:t>
+      </w:r>
+    </w:p>
+    <w:p/>
+    <w:p>
+      <w:r>
+        <w:t>2. Средняя длина кодового слова</w:t>
+      </w:r>
+    </w:p>
+    <w:p>
+      <w:r>
+        <w:t xml:space="preserve">   - Определение: Средняя длина кодового слова LJT и его вероятность PJT.</w:t>
+      </w:r>
+    </w:p>
+    <w:p>
+      <w:r>
+        <w:t xml:space="preserve">   - Эффективность кодирования: Средняя длина кодового слова больше или равна энтропии источника H от X.</w:t>
+      </w:r>
+    </w:p>
+    <w:p/>
+    <w:p>
+      <w:r>
+        <w:t>3. Алгоритмы кодирования</w:t>
+      </w:r>
+    </w:p>
+    <w:p>
+      <w:r>
+        <w:t xml:space="preserve">   - Построение префиксного кода:</w:t>
+      </w:r>
+    </w:p>
+    <w:p>
+      <w:r>
+        <w:t xml:space="preserve">     - Упорядочивание вероятностей по возрастанию.</w:t>
+      </w:r>
+    </w:p>
+    <w:p>
+      <w:r>
+        <w:t xml:space="preserve">     - Объединение двух наименее вероятных букв в одну вершину дерева.</w:t>
+      </w:r>
+    </w:p>
+    <w:p>
+      <w:r>
+        <w:t xml:space="preserve">     - Повторение процесса до тех пор, пока не останется одна вершина (корень дерева).</w:t>
+      </w:r>
+    </w:p>
+    <w:p>
+      <w:r>
+        <w:t xml:space="preserve">   - Кодирование сообщения:</w:t>
+      </w:r>
+    </w:p>
+    <w:p>
+      <w:r>
+        <w:lastRenderedPageBreak/>
+        <w:t xml:space="preserve">     - Исходное сообщение сопоставляется с </w:t>
+      </w:r>
+      <w:proofErr w:type="spellStart"/>
+      <w:r>
+        <w:t>концовыми</w:t>
+      </w:r>
+      <w:proofErr w:type="spellEnd"/>
+      <w:r>
+        <w:t xml:space="preserve"> вершинами дерева, чтобы получить кодовое слово.</w:t>
+      </w:r>
+    </w:p>
+    <w:p/>
+    <w:p>
+      <w:r>
+        <w:t>4. Декодирование по Хаффману</w:t>
+      </w:r>
+    </w:p>
+    <w:p>
+      <w:r>
+        <w:t xml:space="preserve">   - Процесс: Получение битового потока, который декодируется путем сопоставления с деревом, восстановление оригинального сообщения.</w:t>
+      </w:r>
+    </w:p>
+    <w:p/>
+    <w:p>
+      <w:r>
+        <w:t xml:space="preserve">5. Обобщение — </w:t>
+      </w:r>
+      <w:proofErr w:type="spellStart"/>
+      <w:r>
+        <w:t>Танстоловское</w:t>
+      </w:r>
+      <w:proofErr w:type="spellEnd"/>
+      <w:r>
+        <w:t xml:space="preserve"> кодирование</w:t>
+      </w:r>
+    </w:p>
+    <w:p>
+      <w:r>
+        <w:t xml:space="preserve">   - Цель</w:t>
+      </w:r>
+      <w:proofErr w:type="gramStart"/>
+      <w:r>
+        <w:t>: Закодировать</w:t>
+      </w:r>
+      <w:proofErr w:type="gramEnd"/>
+      <w:r>
+        <w:t xml:space="preserve"> двоичный входной поток в большой алфавит.</w:t>
+      </w:r>
+    </w:p>
+    <w:p>
+      <w:r>
+        <w:t xml:space="preserve">   - Идея</w:t>
+      </w:r>
+      <w:proofErr w:type="gramStart"/>
+      <w:r>
+        <w:t>: Использовать</w:t>
+      </w:r>
+      <w:proofErr w:type="gramEnd"/>
+      <w:r>
+        <w:t xml:space="preserve"> декодирование Хаффмана как кодирование для новой системы, где входные символы преобразуются в двоичные.</w:t>
+      </w:r>
+    </w:p>
+    <w:p/>
+    <w:p>
+      <w:r>
+        <w:t xml:space="preserve">6. Строительство кода </w:t>
+      </w:r>
+      <w:proofErr w:type="spellStart"/>
+      <w:r>
+        <w:t>Танстола</w:t>
+      </w:r>
+      <w:proofErr w:type="spellEnd"/>
+    </w:p>
+    <w:p>
+      <w:r>
+        <w:t xml:space="preserve">   - Алгоритм</w:t>
+      </w:r>
+      <w:proofErr w:type="gramStart"/>
+      <w:r>
+        <w:t>: Строится</w:t>
+      </w:r>
+      <w:proofErr w:type="gramEnd"/>
+      <w:r>
+        <w:t xml:space="preserve"> дерево с равновероятными выходными символами.</w:t>
+      </w:r>
+    </w:p>
+    <w:p>
+      <w:r>
+        <w:t xml:space="preserve">   - Применение</w:t>
+      </w:r>
+      <w:proofErr w:type="gramStart"/>
+      <w:r>
+        <w:t>: Используется</w:t>
+      </w:r>
+      <w:proofErr w:type="gramEnd"/>
+      <w:r>
+        <w:t xml:space="preserve"> для ситуации, когда необходимо перекодировать данные из менее обширного в более обширное представление.</w:t>
+      </w:r>
+    </w:p>
+    <w:p/>
+    <w:p>
+      <w:r>
+        <w:t>7. Арифметическое кодирование</w:t>
+      </w:r>
+    </w:p>
+    <w:p>
+      <w:r>
+        <w:t xml:space="preserve">   - Основная идея</w:t>
+      </w:r>
+      <w:proofErr w:type="gramStart"/>
+      <w:r>
+        <w:t>: Представлять</w:t>
+      </w:r>
+      <w:proofErr w:type="gramEnd"/>
+      <w:r>
+        <w:t xml:space="preserve"> сообщение как интервал на вещественной оси между 0 и 1.</w:t>
+      </w:r>
+    </w:p>
+    <w:p>
+      <w:r>
+        <w:t xml:space="preserve">   - Стратегия</w:t>
+      </w:r>
+      <w:proofErr w:type="gramStart"/>
+      <w:r>
+        <w:t>: Использовать</w:t>
+      </w:r>
+      <w:proofErr w:type="gramEnd"/>
+      <w:r>
+        <w:t xml:space="preserve"> условные вероятности для дробления интервала на </w:t>
+      </w:r>
+      <w:proofErr w:type="spellStart"/>
+      <w:r>
+        <w:t>подинтервалы</w:t>
+      </w:r>
+      <w:proofErr w:type="spellEnd"/>
+      <w:r>
+        <w:t>.</w:t>
+      </w:r>
+    </w:p>
+    <w:p>
+      <w:r>
+        <w:t xml:space="preserve">   - Метод</w:t>
+      </w:r>
+      <w:proofErr w:type="gramStart"/>
+      <w:r>
+        <w:t>: Передать</w:t>
+      </w:r>
+      <w:proofErr w:type="gramEnd"/>
+      <w:r>
+        <w:t xml:space="preserve"> только номер интервала, где находится зашифрованное сообщение.</w:t>
+      </w:r>
+    </w:p>
+    <w:p/>
+    <w:p>
+      <w:r>
+        <w:t>8. Проблемы и недостатки</w:t>
+      </w:r>
+    </w:p>
+    <w:p>
+      <w:r>
+        <w:t xml:space="preserve">   - Сложности в реализации: Важность точности представления чисел при разбиении интервалов.</w:t>
+      </w:r>
+    </w:p>
+    <w:p>
+      <w:r>
+        <w:t xml:space="preserve">   - Проблема накопления вероятностей</w:t>
+      </w:r>
+      <w:proofErr w:type="gramStart"/>
+      <w:r>
+        <w:t>: Требуется</w:t>
+      </w:r>
+      <w:proofErr w:type="gramEnd"/>
+      <w:r>
+        <w:t xml:space="preserve"> обратная связь о статистической модели источника для обеспечения точности.</w:t>
+      </w:r>
+    </w:p>
+    <w:p>
+      <w:r>
+        <w:t xml:space="preserve">   - Ограничения размера алфавита: Априорное знание о вероятностях критично для успешного сжатия данных.</w:t>
+      </w:r>
+    </w:p>
+    <w:p/>
+    <w:p>
+      <w:r>
+        <w:t>9. Заключение</w:t>
+      </w:r>
+    </w:p>
+    <w:p>
+      <w:r>
+        <w:t xml:space="preserve">   - Использование различных кодировок: Как </w:t>
+      </w:r>
+      <w:proofErr w:type="spellStart"/>
+      <w:r>
+        <w:t>Хаффмановские</w:t>
+      </w:r>
+      <w:proofErr w:type="spellEnd"/>
+      <w:r>
+        <w:t xml:space="preserve">, так и </w:t>
+      </w:r>
+      <w:proofErr w:type="spellStart"/>
+      <w:r>
+        <w:t>Танстоловские</w:t>
+      </w:r>
+      <w:proofErr w:type="spellEnd"/>
+      <w:r>
+        <w:t xml:space="preserve"> коды используются в реальных приложениях.</w:t>
+      </w:r>
+    </w:p>
+    <w:p>
+      <w:r>
+        <w:t xml:space="preserve">   - Актуальность арифметического кодирования: Простота и эффективность в современных алгоритмах сжатия.</w:t>
+      </w:r>
+    </w:p>
+    <w:p>
+      <w:r>
+        <w:t xml:space="preserve">   - Необходимость хорошей статистической модели для обеспечения оптимального кодирования. </w:t>
+      </w:r>
+    </w:p>
+    <w:p/>
+    <w:p>
+      <w:r>
+        <w:t>Очередные темы, связанные с передачей данных по каналу, будут рассмотрены на следующих лекциях.</w:t>
       </w:r>
     </w:p>
     <w:sectPr>
@@ -1257,6 +1936,7 @@
   <w:style w:type="paragraph" w:default="1" w:styleId="a">
     <w:name w:val="Normal"/>
     <w:qFormat/>
+    <w:rsid w:val="00A37690"/>
   </w:style>
   <w:style w:type="paragraph" w:styleId="1">
     <w:name w:val="heading 1"/>
@@ -1460,7 +2140,6 @@
   <w:style w:type="character" w:default="1" w:styleId="a0">
     <w:name w:val="Default Paragraph Font"/>
     <w:uiPriority w:val="1"/>
-    <w:semiHidden/>
     <w:unhideWhenUsed/>
   </w:style>
   <w:style w:type="table" w:default="1" w:styleId="a1">

</xml_diff>